<commit_message>
Coloquei todo o conteudo do site do Saara
Aprendi a colocar as fotos em colunas e em linhas conforme o tamanho da tela;
Coloquei todo o conteudo  principal do site.
</commit_message>
<xml_diff>
--- a/exercicios/exer20_deserto_saara/Conteudo.docx
+++ b/exercicios/exer20_deserto_saara/Conteudo.docx
@@ -43,7 +43,6 @@
           <w:sz w:val="24"/>
         </w:rPr>
       </w:pPr>
-      <w:bookmarkStart w:id="0" w:name="_GoBack"/>
       <w:r>
         <w:rPr>
           <w:rFonts w:ascii="Times New Roman" w:hAnsi="Times New Roman" w:cs="Times New Roman"/>
@@ -59,7 +58,6 @@
         <w:t xml:space="preserve"> Ele oferece uma grande variedade de actividades e serviços turísticos. </w:t>
       </w:r>
     </w:p>
-    <w:bookmarkEnd w:id="0"/>
     <w:p>
       <w:pPr>
         <w:rPr>
@@ -1125,6 +1123,7 @@
           <w:szCs w:val="24"/>
         </w:rPr>
       </w:pPr>
+      <w:bookmarkStart w:id="0" w:name="_GoBack"/>
       <w:r>
         <w:rPr>
           <w:rFonts w:ascii="Times New Roman" w:hAnsi="Times New Roman" w:cs="Times New Roman"/>
@@ -1188,6 +1187,7 @@
         <w:t xml:space="preserve"> usados nas apresentações musicais, acompanhados de danças tradicionais que celebram a alegria e a comunidade.</w:t>
       </w:r>
     </w:p>
+    <w:bookmarkEnd w:id="0"/>
     <w:p>
       <w:pPr>
         <w:rPr>

</xml_diff>